<commit_message>
ve so do sequence
</commit_message>
<xml_diff>
--- a/Tuan01.docx
+++ b/Tuan01.docx
@@ -5647,6 +5647,217 @@
                     <a:xfrm>
                       <a:off x="0" y="0"/>
                       <a:ext cx="2561905" cy="6028571"/>
+                    </a:xfrm>
+                    <a:prstGeom prst="rect">
+                      <a:avLst/>
+                    </a:prstGeom>
+                  </pic:spPr>
+                </pic:pic>
+              </a:graphicData>
+            </a:graphic>
+          </wp:inline>
+        </w:drawing>
+      </w:r>
+    </w:p>
+    <w:p>
+      <w:pPr>
+        <w:rPr>
+          <w:rFonts w:ascii="Times New Roman" w:hAnsi="Times New Roman" w:cs="Times New Roman"/>
+        </w:rPr>
+      </w:pPr>
+    </w:p>
+    <w:p>
+      <w:pPr>
+        <w:rPr>
+          <w:rFonts w:ascii="Times New Roman" w:hAnsi="Times New Roman" w:cs="Times New Roman"/>
+        </w:rPr>
+      </w:pPr>
+      <w:r>
+        <w:rPr>
+          <w:rFonts w:ascii="Times New Roman" w:hAnsi="Times New Roman" w:cs="Times New Roman"/>
+        </w:rPr>
+        <w:t>Sequence</w:t>
+      </w:r>
+    </w:p>
+    <w:p>
+      <w:pPr>
+        <w:rPr>
+          <w:rFonts w:ascii="Times New Roman" w:hAnsi="Times New Roman" w:cs="Times New Roman"/>
+        </w:rPr>
+      </w:pPr>
+      <w:r>
+        <w:rPr>
+          <w:noProof/>
+        </w:rPr>
+        <w:lastRenderedPageBreak/>
+        <w:drawing>
+          <wp:inline distT="0" distB="0" distL="0" distR="0" wp14:anchorId="606137E4" wp14:editId="3CE0A42D">
+            <wp:extent cx="5943600" cy="5681980"/>
+            <wp:effectExtent l="0" t="0" r="0" b="0"/>
+            <wp:docPr id="1117380102" name="Picture 1"/>
+            <wp:cNvGraphicFramePr>
+              <a:graphicFrameLocks xmlns:a="http://schemas.openxmlformats.org/drawingml/2006/main" noChangeAspect="1"/>
+            </wp:cNvGraphicFramePr>
+            <a:graphic xmlns:a="http://schemas.openxmlformats.org/drawingml/2006/main">
+              <a:graphicData uri="http://schemas.openxmlformats.org/drawingml/2006/picture">
+                <pic:pic xmlns:pic="http://schemas.openxmlformats.org/drawingml/2006/picture">
+                  <pic:nvPicPr>
+                    <pic:cNvPr id="1117380102" name=""/>
+                    <pic:cNvPicPr/>
+                  </pic:nvPicPr>
+                  <pic:blipFill>
+                    <a:blip r:embed="rId9"/>
+                    <a:stretch>
+                      <a:fillRect/>
+                    </a:stretch>
+                  </pic:blipFill>
+                  <pic:spPr>
+                    <a:xfrm>
+                      <a:off x="0" y="0"/>
+                      <a:ext cx="5943600" cy="5681980"/>
+                    </a:xfrm>
+                    <a:prstGeom prst="rect">
+                      <a:avLst/>
+                    </a:prstGeom>
+                  </pic:spPr>
+                </pic:pic>
+              </a:graphicData>
+            </a:graphic>
+          </wp:inline>
+        </w:drawing>
+      </w:r>
+    </w:p>
+    <w:p>
+      <w:pPr>
+        <w:rPr>
+          <w:rFonts w:ascii="Times New Roman" w:hAnsi="Times New Roman" w:cs="Times New Roman"/>
+        </w:rPr>
+      </w:pPr>
+      <w:r>
+        <w:rPr>
+          <w:noProof/>
+        </w:rPr>
+        <w:lastRenderedPageBreak/>
+        <w:drawing>
+          <wp:inline distT="0" distB="0" distL="0" distR="0" wp14:anchorId="5A7265D0" wp14:editId="0C073E9F">
+            <wp:extent cx="5943600" cy="5681980"/>
+            <wp:effectExtent l="0" t="0" r="0" b="0"/>
+            <wp:docPr id="1885228754" name="Picture 1"/>
+            <wp:cNvGraphicFramePr>
+              <a:graphicFrameLocks xmlns:a="http://schemas.openxmlformats.org/drawingml/2006/main" noChangeAspect="1"/>
+            </wp:cNvGraphicFramePr>
+            <a:graphic xmlns:a="http://schemas.openxmlformats.org/drawingml/2006/main">
+              <a:graphicData uri="http://schemas.openxmlformats.org/drawingml/2006/picture">
+                <pic:pic xmlns:pic="http://schemas.openxmlformats.org/drawingml/2006/picture">
+                  <pic:nvPicPr>
+                    <pic:cNvPr id="1885228754" name=""/>
+                    <pic:cNvPicPr/>
+                  </pic:nvPicPr>
+                  <pic:blipFill>
+                    <a:blip r:embed="rId10"/>
+                    <a:stretch>
+                      <a:fillRect/>
+                    </a:stretch>
+                  </pic:blipFill>
+                  <pic:spPr>
+                    <a:xfrm>
+                      <a:off x="0" y="0"/>
+                      <a:ext cx="5943600" cy="5681980"/>
+                    </a:xfrm>
+                    <a:prstGeom prst="rect">
+                      <a:avLst/>
+                    </a:prstGeom>
+                  </pic:spPr>
+                </pic:pic>
+              </a:graphicData>
+            </a:graphic>
+          </wp:inline>
+        </w:drawing>
+      </w:r>
+    </w:p>
+    <w:p>
+      <w:pPr>
+        <w:rPr>
+          <w:rFonts w:ascii="Times New Roman" w:hAnsi="Times New Roman" w:cs="Times New Roman"/>
+        </w:rPr>
+      </w:pPr>
+      <w:r>
+        <w:rPr>
+          <w:noProof/>
+        </w:rPr>
+        <w:lastRenderedPageBreak/>
+        <w:drawing>
+          <wp:inline distT="0" distB="0" distL="0" distR="0" wp14:anchorId="2150A862" wp14:editId="0BE890CE">
+            <wp:extent cx="5943600" cy="2707640"/>
+            <wp:effectExtent l="0" t="0" r="0" b="0"/>
+            <wp:docPr id="792765370" name="Picture 1"/>
+            <wp:cNvGraphicFramePr>
+              <a:graphicFrameLocks xmlns:a="http://schemas.openxmlformats.org/drawingml/2006/main" noChangeAspect="1"/>
+            </wp:cNvGraphicFramePr>
+            <a:graphic xmlns:a="http://schemas.openxmlformats.org/drawingml/2006/main">
+              <a:graphicData uri="http://schemas.openxmlformats.org/drawingml/2006/picture">
+                <pic:pic xmlns:pic="http://schemas.openxmlformats.org/drawingml/2006/picture">
+                  <pic:nvPicPr>
+                    <pic:cNvPr id="792765370" name=""/>
+                    <pic:cNvPicPr/>
+                  </pic:nvPicPr>
+                  <pic:blipFill>
+                    <a:blip r:embed="rId11"/>
+                    <a:stretch>
+                      <a:fillRect/>
+                    </a:stretch>
+                  </pic:blipFill>
+                  <pic:spPr>
+                    <a:xfrm>
+                      <a:off x="0" y="0"/>
+                      <a:ext cx="5943600" cy="2707640"/>
+                    </a:xfrm>
+                    <a:prstGeom prst="rect">
+                      <a:avLst/>
+                    </a:prstGeom>
+                  </pic:spPr>
+                </pic:pic>
+              </a:graphicData>
+            </a:graphic>
+          </wp:inline>
+        </w:drawing>
+      </w:r>
+    </w:p>
+    <w:p>
+      <w:pPr>
+        <w:rPr>
+          <w:rFonts w:ascii="Times New Roman" w:hAnsi="Times New Roman" w:cs="Times New Roman"/>
+        </w:rPr>
+      </w:pPr>
+      <w:r>
+        <w:rPr>
+          <w:noProof/>
+        </w:rPr>
+        <w:drawing>
+          <wp:inline distT="0" distB="0" distL="0" distR="0" wp14:anchorId="37D2C94A" wp14:editId="43D8B217">
+            <wp:extent cx="5943600" cy="4925060"/>
+            <wp:effectExtent l="0" t="0" r="0" b="8890"/>
+            <wp:docPr id="1694448924" name="Picture 1"/>
+            <wp:cNvGraphicFramePr>
+              <a:graphicFrameLocks xmlns:a="http://schemas.openxmlformats.org/drawingml/2006/main" noChangeAspect="1"/>
+            </wp:cNvGraphicFramePr>
+            <a:graphic xmlns:a="http://schemas.openxmlformats.org/drawingml/2006/main">
+              <a:graphicData uri="http://schemas.openxmlformats.org/drawingml/2006/picture">
+                <pic:pic xmlns:pic="http://schemas.openxmlformats.org/drawingml/2006/picture">
+                  <pic:nvPicPr>
+                    <pic:cNvPr id="1694448924" name=""/>
+                    <pic:cNvPicPr/>
+                  </pic:nvPicPr>
+                  <pic:blipFill>
+                    <a:blip r:embed="rId12"/>
+                    <a:stretch>
+                      <a:fillRect/>
+                    </a:stretch>
+                  </pic:blipFill>
+                  <pic:spPr>
+                    <a:xfrm>
+                      <a:off x="0" y="0"/>
+                      <a:ext cx="5943600" cy="4925060"/>
                     </a:xfrm>
                     <a:prstGeom prst="rect">
                       <a:avLst/>

</xml_diff>

<commit_message>
cap nhat so do use case
</commit_message>
<xml_diff>
--- a/Tuan01.docx
+++ b/Tuan01.docx
@@ -5454,18 +5454,51 @@
         <w:t xml:space="preserve"> d</w:t>
       </w:r>
     </w:p>
-    <w:p/>
     <w:p>
-      <w:pPr>
-        <w:rPr>
-          <w:rFonts w:ascii="Times New Roman" w:hAnsi="Times New Roman" w:cs="Times New Roman"/>
-        </w:rPr>
-      </w:pPr>
-      <w:r>
-        <w:rPr>
-          <w:rFonts w:ascii="Times New Roman" w:hAnsi="Times New Roman" w:cs="Times New Roman"/>
-        </w:rPr>
-        <w:t>Activity:</w:t>
+      <w:r>
+        <w:t>Use case:</w:t>
+      </w:r>
+    </w:p>
+    <w:p>
+      <w:r>
+        <w:rPr>
+          <w:noProof/>
+        </w:rPr>
+        <w:drawing>
+          <wp:inline distT="0" distB="0" distL="0" distR="0" wp14:anchorId="563FD3C7" wp14:editId="3D541721">
+            <wp:extent cx="5943600" cy="4524375"/>
+            <wp:effectExtent l="0" t="0" r="0" b="9525"/>
+            <wp:docPr id="1108709950" name="Picture 1"/>
+            <wp:cNvGraphicFramePr>
+              <a:graphicFrameLocks xmlns:a="http://schemas.openxmlformats.org/drawingml/2006/main" noChangeAspect="1"/>
+            </wp:cNvGraphicFramePr>
+            <a:graphic xmlns:a="http://schemas.openxmlformats.org/drawingml/2006/main">
+              <a:graphicData uri="http://schemas.openxmlformats.org/drawingml/2006/picture">
+                <pic:pic xmlns:pic="http://schemas.openxmlformats.org/drawingml/2006/picture">
+                  <pic:nvPicPr>
+                    <pic:cNvPr id="1108709950" name=""/>
+                    <pic:cNvPicPr/>
+                  </pic:nvPicPr>
+                  <pic:blipFill>
+                    <a:blip r:embed="rId5"/>
+                    <a:stretch>
+                      <a:fillRect/>
+                    </a:stretch>
+                  </pic:blipFill>
+                  <pic:spPr>
+                    <a:xfrm>
+                      <a:off x="0" y="0"/>
+                      <a:ext cx="5943600" cy="4524375"/>
+                    </a:xfrm>
+                    <a:prstGeom prst="rect">
+                      <a:avLst/>
+                    </a:prstGeom>
+                  </pic:spPr>
+                </pic:pic>
+              </a:graphicData>
+            </a:graphic>
+          </wp:inline>
+        </w:drawing>
       </w:r>
     </w:p>
     <w:p>
@@ -5476,8 +5509,22 @@
       </w:pPr>
       <w:r>
         <w:rPr>
+          <w:rFonts w:ascii="Times New Roman" w:hAnsi="Times New Roman" w:cs="Times New Roman"/>
+        </w:rPr>
+        <w:t>Activity:</w:t>
+      </w:r>
+    </w:p>
+    <w:p>
+      <w:pPr>
+        <w:rPr>
+          <w:rFonts w:ascii="Times New Roman" w:hAnsi="Times New Roman" w:cs="Times New Roman"/>
+        </w:rPr>
+      </w:pPr>
+      <w:r>
+        <w:rPr>
           <w:noProof/>
         </w:rPr>
+        <w:lastRenderedPageBreak/>
         <w:drawing>
           <wp:inline distT="0" distB="0" distL="0" distR="0" wp14:anchorId="76992BA0" wp14:editId="5A70FB10">
             <wp:extent cx="4404360" cy="6657975"/>
@@ -5494,7 +5541,7 @@
                     <pic:cNvPicPr/>
                   </pic:nvPicPr>
                   <pic:blipFill>
-                    <a:blip r:embed="rId5"/>
+                    <a:blip r:embed="rId6"/>
                     <a:stretch>
                       <a:fillRect/>
                     </a:stretch>
@@ -5542,7 +5589,7 @@
                     <pic:cNvPicPr/>
                   </pic:nvPicPr>
                   <pic:blipFill>
-                    <a:blip r:embed="rId6"/>
+                    <a:blip r:embed="rId7"/>
                     <a:stretch>
                       <a:fillRect/>
                     </a:stretch>
@@ -5590,7 +5637,7 @@
                     <pic:cNvPicPr/>
                   </pic:nvPicPr>
                   <pic:blipFill>
-                    <a:blip r:embed="rId7"/>
+                    <a:blip r:embed="rId8"/>
                     <a:stretch>
                       <a:fillRect/>
                     </a:stretch>
@@ -5638,7 +5685,7 @@
                     <pic:cNvPicPr/>
                   </pic:nvPicPr>
                   <pic:blipFill>
-                    <a:blip r:embed="rId8"/>
+                    <a:blip r:embed="rId9"/>
                     <a:stretch>
                       <a:fillRect/>
                     </a:stretch>
@@ -5703,54 +5750,6 @@
                 <pic:pic xmlns:pic="http://schemas.openxmlformats.org/drawingml/2006/picture">
                   <pic:nvPicPr>
                     <pic:cNvPr id="1117380102" name=""/>
-                    <pic:cNvPicPr/>
-                  </pic:nvPicPr>
-                  <pic:blipFill>
-                    <a:blip r:embed="rId9"/>
-                    <a:stretch>
-                      <a:fillRect/>
-                    </a:stretch>
-                  </pic:blipFill>
-                  <pic:spPr>
-                    <a:xfrm>
-                      <a:off x="0" y="0"/>
-                      <a:ext cx="5943600" cy="5681980"/>
-                    </a:xfrm>
-                    <a:prstGeom prst="rect">
-                      <a:avLst/>
-                    </a:prstGeom>
-                  </pic:spPr>
-                </pic:pic>
-              </a:graphicData>
-            </a:graphic>
-          </wp:inline>
-        </w:drawing>
-      </w:r>
-    </w:p>
-    <w:p>
-      <w:pPr>
-        <w:rPr>
-          <w:rFonts w:ascii="Times New Roman" w:hAnsi="Times New Roman" w:cs="Times New Roman"/>
-        </w:rPr>
-      </w:pPr>
-      <w:r>
-        <w:rPr>
-          <w:noProof/>
-        </w:rPr>
-        <w:lastRenderedPageBreak/>
-        <w:drawing>
-          <wp:inline distT="0" distB="0" distL="0" distR="0" wp14:anchorId="5A7265D0" wp14:editId="0C073E9F">
-            <wp:extent cx="5943600" cy="5681980"/>
-            <wp:effectExtent l="0" t="0" r="0" b="0"/>
-            <wp:docPr id="1885228754" name="Picture 1"/>
-            <wp:cNvGraphicFramePr>
-              <a:graphicFrameLocks xmlns:a="http://schemas.openxmlformats.org/drawingml/2006/main" noChangeAspect="1"/>
-            </wp:cNvGraphicFramePr>
-            <a:graphic xmlns:a="http://schemas.openxmlformats.org/drawingml/2006/main">
-              <a:graphicData uri="http://schemas.openxmlformats.org/drawingml/2006/picture">
-                <pic:pic xmlns:pic="http://schemas.openxmlformats.org/drawingml/2006/picture">
-                  <pic:nvPicPr>
-                    <pic:cNvPr id="1885228754" name=""/>
                     <pic:cNvPicPr/>
                   </pic:nvPicPr>
                   <pic:blipFill>
@@ -5787,6 +5786,54 @@
         </w:rPr>
         <w:lastRenderedPageBreak/>
         <w:drawing>
+          <wp:inline distT="0" distB="0" distL="0" distR="0" wp14:anchorId="5A7265D0" wp14:editId="0C073E9F">
+            <wp:extent cx="5943600" cy="5681980"/>
+            <wp:effectExtent l="0" t="0" r="0" b="0"/>
+            <wp:docPr id="1885228754" name="Picture 1"/>
+            <wp:cNvGraphicFramePr>
+              <a:graphicFrameLocks xmlns:a="http://schemas.openxmlformats.org/drawingml/2006/main" noChangeAspect="1"/>
+            </wp:cNvGraphicFramePr>
+            <a:graphic xmlns:a="http://schemas.openxmlformats.org/drawingml/2006/main">
+              <a:graphicData uri="http://schemas.openxmlformats.org/drawingml/2006/picture">
+                <pic:pic xmlns:pic="http://schemas.openxmlformats.org/drawingml/2006/picture">
+                  <pic:nvPicPr>
+                    <pic:cNvPr id="1885228754" name=""/>
+                    <pic:cNvPicPr/>
+                  </pic:nvPicPr>
+                  <pic:blipFill>
+                    <a:blip r:embed="rId11"/>
+                    <a:stretch>
+                      <a:fillRect/>
+                    </a:stretch>
+                  </pic:blipFill>
+                  <pic:spPr>
+                    <a:xfrm>
+                      <a:off x="0" y="0"/>
+                      <a:ext cx="5943600" cy="5681980"/>
+                    </a:xfrm>
+                    <a:prstGeom prst="rect">
+                      <a:avLst/>
+                    </a:prstGeom>
+                  </pic:spPr>
+                </pic:pic>
+              </a:graphicData>
+            </a:graphic>
+          </wp:inline>
+        </w:drawing>
+      </w:r>
+    </w:p>
+    <w:p>
+      <w:pPr>
+        <w:rPr>
+          <w:rFonts w:ascii="Times New Roman" w:hAnsi="Times New Roman" w:cs="Times New Roman"/>
+        </w:rPr>
+      </w:pPr>
+      <w:r>
+        <w:rPr>
+          <w:noProof/>
+        </w:rPr>
+        <w:lastRenderedPageBreak/>
+        <w:drawing>
           <wp:inline distT="0" distB="0" distL="0" distR="0" wp14:anchorId="2150A862" wp14:editId="0BE890CE">
             <wp:extent cx="5943600" cy="2707640"/>
             <wp:effectExtent l="0" t="0" r="0" b="0"/>
@@ -5802,7 +5849,7 @@
                     <pic:cNvPicPr/>
                   </pic:nvPicPr>
                   <pic:blipFill>
-                    <a:blip r:embed="rId11"/>
+                    <a:blip r:embed="rId12"/>
                     <a:stretch>
                       <a:fillRect/>
                     </a:stretch>
@@ -5849,7 +5896,7 @@
                     <pic:cNvPicPr/>
                   </pic:nvPicPr>
                   <pic:blipFill>
-                    <a:blip r:embed="rId12"/>
+                    <a:blip r:embed="rId13"/>
                     <a:stretch>
                       <a:fillRect/>
                     </a:stretch>

</xml_diff>